<commit_message>
Rolling back purely stylistic edits. Finished edits to remainder of paper. Added section to reviewer response document with summary of revisions made.
</commit_message>
<xml_diff>
--- a/submissions/response_to_reviewers_2.docx
+++ b/submissions/response_to_reviewers_2.docx
@@ -1,6 +1,6 @@
 
 <file path=word/document.xml><?xml version="1.0" encoding="utf-8"?>
-<w:document xmlns:wpc="http://schemas.microsoft.com/office/word/2010/wordprocessingCanvas" xmlns:cx="http://schemas.microsoft.com/office/drawing/2014/chartex" xmlns:cx1="http://schemas.microsoft.com/office/drawing/2015/9/8/chartex" xmlns:cx2="http://schemas.microsoft.com/office/drawing/2015/10/21/chartex" xmlns:cx3="http://schemas.microsoft.com/office/drawing/2016/5/9/chartex" xmlns:cx4="http://schemas.microsoft.com/office/drawing/2016/5/10/chartex" xmlns:cx5="http://schemas.microsoft.com/office/drawing/2016/5/11/chartex" xmlns:cx6="http://schemas.microsoft.com/office/drawing/2016/5/12/chartex" xmlns:cx7="http://schemas.microsoft.com/office/drawing/2016/5/13/chartex" xmlns:cx8="http://schemas.microsoft.com/office/drawing/2016/5/14/chartex" xmlns:mc="http://schemas.openxmlformats.org/markup-compatibility/2006" xmlns:aink="http://schemas.microsoft.com/office/drawing/2016/ink" xmlns:am3d="http://schemas.microsoft.com/office/drawing/2017/model3d" xmlns:o="urn:schemas-microsoft-com:office:office" xmlns:r="http://schemas.openxmlformats.org/officeDocument/2006/relationships" xmlns:m="http://schemas.openxmlformats.org/officeDocument/2006/math" xmlns:v="urn:schemas-microsoft-com:vml" xmlns:wp14="http://schemas.microsoft.com/office/word/2010/wordprocessingDrawing" xmlns:wp="http://schemas.openxmlformats.org/drawingml/2006/wordprocessingDrawing" xmlns:w10="urn:schemas-microsoft-com:office:word" xmlns:w="http://schemas.openxmlformats.org/wordprocessingml/2006/main" xmlns:w14="http://schemas.microsoft.com/office/word/2010/wordml" xmlns:w15="http://schemas.microsoft.com/office/word/2012/wordml" xmlns:w16cex="http://schemas.microsoft.com/office/word/2018/wordml/cex" xmlns:w16cid="http://schemas.microsoft.com/office/word/2016/wordml/cid" xmlns:w16="http://schemas.microsoft.com/office/word/2018/wordml" xmlns:w16sdtdh="http://schemas.microsoft.com/office/word/2020/wordml/sdtdatahash" xmlns:w16se="http://schemas.microsoft.com/office/word/2015/wordml/symex" xmlns:wpg="http://schemas.microsoft.com/office/word/2010/wordprocessingGroup" xmlns:wpi="http://schemas.microsoft.com/office/word/2010/wordprocessingInk" xmlns:wne="http://schemas.microsoft.com/office/word/2006/wordml" xmlns:wps="http://schemas.microsoft.com/office/word/2010/wordprocessingShape" mc:Ignorable="w14 w15 w16se w16cid w16 w16cex w16sdtdh wp14">
+<w:document xmlns:wpc="http://schemas.microsoft.com/office/word/2010/wordprocessingCanvas" xmlns:mc="http://schemas.openxmlformats.org/markup-compatibility/2006" xmlns:o="urn:schemas-microsoft-com:office:office" xmlns:r="http://schemas.openxmlformats.org/officeDocument/2006/relationships" xmlns:m="http://schemas.openxmlformats.org/officeDocument/2006/math" xmlns:v="urn:schemas-microsoft-com:vml" xmlns:wp14="http://schemas.microsoft.com/office/word/2010/wordprocessingDrawing" xmlns:wp="http://schemas.openxmlformats.org/drawingml/2006/wordprocessingDrawing" xmlns:w10="urn:schemas-microsoft-com:office:word" xmlns:w="http://schemas.openxmlformats.org/wordprocessingml/2006/main" xmlns:w14="http://schemas.microsoft.com/office/word/2010/wordml" xmlns:w15="http://schemas.microsoft.com/office/word/2012/wordml" xmlns:wpg="http://schemas.microsoft.com/office/word/2010/wordprocessingGroup" xmlns:wpi="http://schemas.microsoft.com/office/word/2010/wordprocessingInk" xmlns:wne="http://schemas.microsoft.com/office/word/2006/wordml" xmlns:wps="http://schemas.microsoft.com/office/word/2010/wordprocessingShape" mc:Ignorable="w14 w15 wp14">
   <w:body>
     <w:p>
       <w:pPr>
@@ -337,7 +337,7 @@
           <w:szCs w:val="18"/>
         </w:rPr>
         <w:br/>
-        <w:t>3) Line 92 - 95: "Modern band models</w:t>
+        <w:t xml:space="preserve">3) Line 92 - 95: "Modern band </w:t>
       </w:r>
       <w:proofErr w:type="gramStart"/>
       <w:r>
@@ -347,7 +347,7 @@
           <w:sz w:val="18"/>
           <w:szCs w:val="18"/>
         </w:rPr>
-        <w:t xml:space="preserve"> ..</w:t>
+        <w:t>models ..</w:t>
       </w:r>
       <w:proofErr w:type="gramEnd"/>
       <w:r>
@@ -579,6 +579,27 @@
           <w:szCs w:val="18"/>
         </w:rPr>
         <w:br/>
+        <w:t xml:space="preserve">7) In Section 5.1, please clarify which files and functions belong to FDS and which to </w:t>
+      </w:r>
+      <w:proofErr w:type="spellStart"/>
+      <w:r>
+        <w:rPr>
+          <w:rFonts w:ascii="Helvetica" w:eastAsia="Times New Roman" w:hAnsi="Helvetica" w:cs="Times New Roman"/>
+          <w:color w:val="000000"/>
+          <w:sz w:val="18"/>
+          <w:szCs w:val="18"/>
+        </w:rPr>
+        <w:t>RadLib</w:t>
+      </w:r>
+      <w:proofErr w:type="spellEnd"/>
+      <w:r>
+        <w:rPr>
+          <w:rFonts w:ascii="Helvetica" w:eastAsia="Times New Roman" w:hAnsi="Helvetica" w:cs="Times New Roman"/>
+          <w:color w:val="000000"/>
+          <w:sz w:val="18"/>
+          <w:szCs w:val="18"/>
+        </w:rPr>
+        <w:t xml:space="preserve">. For example, in line 544, "This was done by editing the radi.f90 file." By looking at the f90 extension the readers can guess that radi.f90 is </w:t>
       </w:r>
       <w:r>
         <w:rPr>
@@ -588,7 +609,7 @@
           <w:szCs w:val="18"/>
         </w:rPr>
         <w:lastRenderedPageBreak/>
-        <w:t xml:space="preserve">7) In Section 5.1, please clarify which files and functions belong to FDS and which to </w:t>
+        <w:t xml:space="preserve">part of FDS and not </w:t>
       </w:r>
       <w:proofErr w:type="spellStart"/>
       <w:r>
@@ -608,87 +629,7 @@
           <w:sz w:val="18"/>
           <w:szCs w:val="18"/>
         </w:rPr>
-        <w:t xml:space="preserve">. For example, in line 544, "This was done by editing the </w:t>
-      </w:r>
-      <w:proofErr w:type="gramStart"/>
-      <w:r>
-        <w:rPr>
-          <w:rFonts w:ascii="Helvetica" w:eastAsia="Times New Roman" w:hAnsi="Helvetica" w:cs="Times New Roman"/>
-          <w:color w:val="000000"/>
-          <w:sz w:val="18"/>
-          <w:szCs w:val="18"/>
-        </w:rPr>
-        <w:t>radi.f</w:t>
-      </w:r>
-      <w:proofErr w:type="gramEnd"/>
-      <w:r>
-        <w:rPr>
-          <w:rFonts w:ascii="Helvetica" w:eastAsia="Times New Roman" w:hAnsi="Helvetica" w:cs="Times New Roman"/>
-          <w:color w:val="000000"/>
-          <w:sz w:val="18"/>
-          <w:szCs w:val="18"/>
-        </w:rPr>
-        <w:t xml:space="preserve">90 file." By looking at the f90 extension the readers can guess that </w:t>
-      </w:r>
-      <w:proofErr w:type="gramStart"/>
-      <w:r>
-        <w:rPr>
-          <w:rFonts w:ascii="Helvetica" w:eastAsia="Times New Roman" w:hAnsi="Helvetica" w:cs="Times New Roman"/>
-          <w:color w:val="000000"/>
-          <w:sz w:val="18"/>
-          <w:szCs w:val="18"/>
-        </w:rPr>
-        <w:t>radi.f</w:t>
-      </w:r>
-      <w:proofErr w:type="gramEnd"/>
-      <w:r>
-        <w:rPr>
-          <w:rFonts w:ascii="Helvetica" w:eastAsia="Times New Roman" w:hAnsi="Helvetica" w:cs="Times New Roman"/>
-          <w:color w:val="000000"/>
-          <w:sz w:val="18"/>
-          <w:szCs w:val="18"/>
-        </w:rPr>
-        <w:t xml:space="preserve">90 is part of FDS and not </w:t>
-      </w:r>
-      <w:proofErr w:type="spellStart"/>
-      <w:r>
-        <w:rPr>
-          <w:rFonts w:ascii="Helvetica" w:eastAsia="Times New Roman" w:hAnsi="Helvetica" w:cs="Times New Roman"/>
-          <w:color w:val="000000"/>
-          <w:sz w:val="18"/>
-          <w:szCs w:val="18"/>
-        </w:rPr>
-        <w:t>RadLib</w:t>
-      </w:r>
-      <w:proofErr w:type="spellEnd"/>
-      <w:r>
-        <w:rPr>
-          <w:rFonts w:ascii="Helvetica" w:eastAsia="Times New Roman" w:hAnsi="Helvetica" w:cs="Times New Roman"/>
-          <w:color w:val="000000"/>
-          <w:sz w:val="18"/>
-          <w:szCs w:val="18"/>
-        </w:rPr>
-        <w:t xml:space="preserve">. But then in the next sentence, there are references to A_WSGG and KAPPA_WSGG functions. Are </w:t>
-      </w:r>
-      <w:proofErr w:type="gramStart"/>
-      <w:r>
-        <w:rPr>
-          <w:rFonts w:ascii="Helvetica" w:eastAsia="Times New Roman" w:hAnsi="Helvetica" w:cs="Times New Roman"/>
-          <w:color w:val="000000"/>
-          <w:sz w:val="18"/>
-          <w:szCs w:val="18"/>
-        </w:rPr>
-        <w:t>these part</w:t>
-      </w:r>
-      <w:proofErr w:type="gramEnd"/>
-      <w:r>
-        <w:rPr>
-          <w:rFonts w:ascii="Helvetica" w:eastAsia="Times New Roman" w:hAnsi="Helvetica" w:cs="Times New Roman"/>
-          <w:color w:val="000000"/>
-          <w:sz w:val="18"/>
-          <w:szCs w:val="18"/>
-        </w:rPr>
-        <w:t xml:space="preserve"> of FDS?</w:t>
+        <w:t>. But then in the next sentence, there are references to A_WSGG and KAPPA_WSGG functions. Are these part of FDS?</w:t>
       </w:r>
       <w:r>
         <w:rPr>
@@ -867,6 +808,601 @@
         </w:rPr>
         <w:t xml:space="preserve"> of using PM only with optically thin approximation?</w:t>
       </w:r>
+    </w:p>
+    <w:p>
+      <w:pPr>
+        <w:spacing w:before="100" w:beforeAutospacing="1" w:after="161"/>
+        <w:outlineLvl w:val="0"/>
+        <w:rPr>
+          <w:rFonts w:ascii="Times New Roman" w:eastAsia="Times New Roman" w:hAnsi="Times New Roman" w:cs="Times New Roman"/>
+          <w:b/>
+          <w:bCs/>
+          <w:kern w:val="36"/>
+          <w:sz w:val="40"/>
+          <w:szCs w:val="40"/>
+        </w:rPr>
+      </w:pPr>
+      <w:r>
+        <w:rPr>
+          <w:rFonts w:ascii="Times New Roman" w:eastAsia="Times New Roman" w:hAnsi="Times New Roman" w:cs="Times New Roman"/>
+          <w:b/>
+          <w:bCs/>
+          <w:kern w:val="36"/>
+          <w:sz w:val="40"/>
+          <w:szCs w:val="40"/>
+        </w:rPr>
+        <w:t>Note to the Editor: Additional Revisions</w:t>
+      </w:r>
+    </w:p>
+    <w:p>
+      <w:pPr>
+        <w:spacing w:after="240"/>
+        <w:rPr>
+          <w:rFonts w:ascii="Times New Roman" w:eastAsia="Times New Roman" w:hAnsi="Times New Roman" w:cs="Times New Roman"/>
+        </w:rPr>
+      </w:pPr>
+      <w:r>
+        <w:rPr>
+          <w:rFonts w:ascii="Times New Roman" w:eastAsia="Times New Roman" w:hAnsi="Times New Roman" w:cs="Times New Roman"/>
+        </w:rPr>
+        <w:t xml:space="preserve">In addition to the revisions made to address specific reviewer concerns, minor revisions have been made in an effort to increase the clarity and readability of the paper text. They are listed here. Line numbers refer to the revised document. Edits for proofreading and/or grammatical correctness are not noted here unless significant changes were required to address the error. </w:t>
+      </w:r>
+    </w:p>
+    <w:tbl>
+      <w:tblPr>
+        <w:tblStyle w:val="PlainTable3"/>
+        <w:tblW w:w="0" w:type="auto"/>
+        <w:tblLook w:val="04A0" w:firstRow="1" w:lastRow="0" w:firstColumn="1" w:lastColumn="0" w:noHBand="0" w:noVBand="1"/>
+      </w:tblPr>
+      <w:tblGrid>
+        <w:gridCol w:w="1260"/>
+        <w:gridCol w:w="1350"/>
+        <w:gridCol w:w="6210"/>
+      </w:tblGrid>
+      <w:tr>
+        <w:trPr>
+          <w:cnfStyle w:val="100000000000" w:firstRow="1" w:lastRow="0" w:firstColumn="0" w:lastColumn="0" w:oddVBand="0" w:evenVBand="0" w:oddHBand="0" w:evenHBand="0" w:firstRowFirstColumn="0" w:firstRowLastColumn="0" w:lastRowFirstColumn="0" w:lastRowLastColumn="0"/>
+          <w:trHeight w:val="315"/>
+        </w:trPr>
+        <w:tc>
+          <w:tcPr>
+            <w:cnfStyle w:val="001000000100" w:firstRow="0" w:lastRow="0" w:firstColumn="1" w:lastColumn="0" w:oddVBand="0" w:evenVBand="0" w:oddHBand="0" w:evenHBand="0" w:firstRowFirstColumn="1" w:firstRowLastColumn="0" w:lastRowFirstColumn="0" w:lastRowLastColumn="0"/>
+            <w:tcW w:w="1260" w:type="dxa"/>
+            <w:tcBorders>
+              <w:bottom w:val="none" w:sz="0" w:space="0" w:color="auto"/>
+              <w:right w:val="none" w:sz="0" w:space="0" w:color="auto"/>
+            </w:tcBorders>
+          </w:tcPr>
+          <w:p>
+            <w:pPr>
+              <w:rPr>
+                <w:rFonts w:ascii="Times New Roman" w:eastAsia="Times New Roman" w:hAnsi="Times New Roman" w:cs="Times New Roman"/>
+              </w:rPr>
+            </w:pPr>
+            <w:r>
+              <w:rPr>
+                <w:rFonts w:ascii="Times New Roman" w:eastAsia="Times New Roman" w:hAnsi="Times New Roman" w:cs="Times New Roman"/>
+              </w:rPr>
+              <w:t>Line(s)</w:t>
+            </w:r>
+          </w:p>
+        </w:tc>
+        <w:tc>
+          <w:tcPr>
+            <w:tcW w:w="1350" w:type="dxa"/>
+            <w:tcBorders>
+              <w:bottom w:val="none" w:sz="0" w:space="0" w:color="auto"/>
+            </w:tcBorders>
+          </w:tcPr>
+          <w:p>
+            <w:pPr>
+              <w:cnfStyle w:val="100000000000" w:firstRow="1" w:lastRow="0" w:firstColumn="0" w:lastColumn="0" w:oddVBand="0" w:evenVBand="0" w:oddHBand="0" w:evenHBand="0" w:firstRowFirstColumn="0" w:firstRowLastColumn="0" w:lastRowFirstColumn="0" w:lastRowLastColumn="0"/>
+              <w:rPr>
+                <w:rFonts w:ascii="Times New Roman" w:eastAsia="Times New Roman" w:hAnsi="Times New Roman" w:cs="Times New Roman"/>
+              </w:rPr>
+            </w:pPr>
+            <w:r>
+              <w:rPr>
+                <w:rFonts w:ascii="Times New Roman" w:eastAsia="Times New Roman" w:hAnsi="Times New Roman" w:cs="Times New Roman"/>
+              </w:rPr>
+              <w:t>Section</w:t>
+            </w:r>
+          </w:p>
+        </w:tc>
+        <w:tc>
+          <w:tcPr>
+            <w:tcW w:w="6210" w:type="dxa"/>
+            <w:tcBorders>
+              <w:bottom w:val="none" w:sz="0" w:space="0" w:color="auto"/>
+            </w:tcBorders>
+          </w:tcPr>
+          <w:p>
+            <w:pPr>
+              <w:cnfStyle w:val="100000000000" w:firstRow="1" w:lastRow="0" w:firstColumn="0" w:lastColumn="0" w:oddVBand="0" w:evenVBand="0" w:oddHBand="0" w:evenHBand="0" w:firstRowFirstColumn="0" w:firstRowLastColumn="0" w:lastRowFirstColumn="0" w:lastRowLastColumn="0"/>
+              <w:rPr>
+                <w:rFonts w:ascii="Times New Roman" w:eastAsia="Times New Roman" w:hAnsi="Times New Roman" w:cs="Times New Roman"/>
+              </w:rPr>
+            </w:pPr>
+            <w:r>
+              <w:rPr>
+                <w:rFonts w:ascii="Times New Roman" w:eastAsia="Times New Roman" w:hAnsi="Times New Roman" w:cs="Times New Roman"/>
+              </w:rPr>
+              <w:t>Revision notes</w:t>
+            </w:r>
+          </w:p>
+        </w:tc>
+      </w:tr>
+      <w:tr>
+        <w:trPr>
+          <w:cnfStyle w:val="000000100000" w:firstRow="0" w:lastRow="0" w:firstColumn="0" w:lastColumn="0" w:oddVBand="0" w:evenVBand="0" w:oddHBand="1" w:evenHBand="0" w:firstRowFirstColumn="0" w:firstRowLastColumn="0" w:lastRowFirstColumn="0" w:lastRowLastColumn="0"/>
+        </w:trPr>
+        <w:tc>
+          <w:tcPr>
+            <w:cnfStyle w:val="001000000000" w:firstRow="0" w:lastRow="0" w:firstColumn="1" w:lastColumn="0" w:oddVBand="0" w:evenVBand="0" w:oddHBand="0" w:evenHBand="0" w:firstRowFirstColumn="0" w:firstRowLastColumn="0" w:lastRowFirstColumn="0" w:lastRowLastColumn="0"/>
+            <w:tcW w:w="1260" w:type="dxa"/>
+            <w:tcBorders>
+              <w:right w:val="none" w:sz="0" w:space="0" w:color="auto"/>
+            </w:tcBorders>
+          </w:tcPr>
+          <w:p>
+            <w:pPr>
+              <w:rPr>
+                <w:rFonts w:ascii="Times New Roman" w:eastAsia="Times New Roman" w:hAnsi="Times New Roman" w:cs="Times New Roman"/>
+              </w:rPr>
+            </w:pPr>
+            <w:r>
+              <w:rPr>
+                <w:rFonts w:ascii="Times New Roman" w:eastAsia="Times New Roman" w:hAnsi="Times New Roman" w:cs="Times New Roman"/>
+              </w:rPr>
+              <w:t>21-22</w:t>
+            </w:r>
+          </w:p>
+        </w:tc>
+        <w:tc>
+          <w:tcPr>
+            <w:tcW w:w="1350" w:type="dxa"/>
+          </w:tcPr>
+          <w:p>
+            <w:pPr>
+              <w:cnfStyle w:val="000000100000" w:firstRow="0" w:lastRow="0" w:firstColumn="0" w:lastColumn="0" w:oddVBand="0" w:evenVBand="0" w:oddHBand="1" w:evenHBand="0" w:firstRowFirstColumn="0" w:firstRowLastColumn="0" w:lastRowFirstColumn="0" w:lastRowLastColumn="0"/>
+              <w:rPr>
+                <w:rFonts w:ascii="Times New Roman" w:eastAsia="Times New Roman" w:hAnsi="Times New Roman" w:cs="Times New Roman"/>
+              </w:rPr>
+            </w:pPr>
+            <w:r>
+              <w:rPr>
+                <w:rFonts w:ascii="Times New Roman" w:eastAsia="Times New Roman" w:hAnsi="Times New Roman" w:cs="Times New Roman"/>
+              </w:rPr>
+              <w:t>Program Summary</w:t>
+            </w:r>
+          </w:p>
+        </w:tc>
+        <w:tc>
+          <w:tcPr>
+            <w:tcW w:w="6210" w:type="dxa"/>
+          </w:tcPr>
+          <w:p>
+            <w:pPr>
+              <w:ind w:right="-108"/>
+              <w:cnfStyle w:val="000000100000" w:firstRow="0" w:lastRow="0" w:firstColumn="0" w:lastColumn="0" w:oddVBand="0" w:evenVBand="0" w:oddHBand="1" w:evenHBand="0" w:firstRowFirstColumn="0" w:firstRowLastColumn="0" w:lastRowFirstColumn="0" w:lastRowLastColumn="0"/>
+              <w:rPr>
+                <w:rFonts w:ascii="Times New Roman" w:eastAsia="Times New Roman" w:hAnsi="Times New Roman" w:cs="Times New Roman"/>
+              </w:rPr>
+            </w:pPr>
+            <w:r>
+              <w:rPr>
+                <w:rFonts w:ascii="Times New Roman" w:eastAsia="Times New Roman" w:hAnsi="Times New Roman" w:cs="Times New Roman"/>
+              </w:rPr>
+              <w:t>Added reference to FDS example.</w:t>
+            </w:r>
+          </w:p>
+        </w:tc>
+      </w:tr>
+      <w:tr>
+        <w:tc>
+          <w:tcPr>
+            <w:cnfStyle w:val="001000000000" w:firstRow="0" w:lastRow="0" w:firstColumn="1" w:lastColumn="0" w:oddVBand="0" w:evenVBand="0" w:oddHBand="0" w:evenHBand="0" w:firstRowFirstColumn="0" w:firstRowLastColumn="0" w:lastRowFirstColumn="0" w:lastRowLastColumn="0"/>
+            <w:tcW w:w="1260" w:type="dxa"/>
+            <w:tcBorders>
+              <w:right w:val="none" w:sz="0" w:space="0" w:color="auto"/>
+            </w:tcBorders>
+          </w:tcPr>
+          <w:p>
+            <w:pPr>
+              <w:rPr>
+                <w:rFonts w:ascii="Times New Roman" w:eastAsia="Times New Roman" w:hAnsi="Times New Roman" w:cs="Times New Roman"/>
+              </w:rPr>
+            </w:pPr>
+            <w:r>
+              <w:rPr>
+                <w:rFonts w:ascii="Times New Roman" w:eastAsia="Times New Roman" w:hAnsi="Times New Roman" w:cs="Times New Roman"/>
+              </w:rPr>
+              <w:t>59-63</w:t>
+            </w:r>
+          </w:p>
+        </w:tc>
+        <w:tc>
+          <w:tcPr>
+            <w:tcW w:w="1350" w:type="dxa"/>
+          </w:tcPr>
+          <w:p>
+            <w:pPr>
+              <w:cnfStyle w:val="000000000000" w:firstRow="0" w:lastRow="0" w:firstColumn="0" w:lastColumn="0" w:oddVBand="0" w:evenVBand="0" w:oddHBand="0" w:evenHBand="0" w:firstRowFirstColumn="0" w:firstRowLastColumn="0" w:lastRowFirstColumn="0" w:lastRowLastColumn="0"/>
+              <w:rPr>
+                <w:rFonts w:ascii="Times New Roman" w:eastAsia="Times New Roman" w:hAnsi="Times New Roman" w:cs="Times New Roman"/>
+              </w:rPr>
+            </w:pPr>
+            <w:r>
+              <w:rPr>
+                <w:rFonts w:ascii="Times New Roman" w:eastAsia="Times New Roman" w:hAnsi="Times New Roman" w:cs="Times New Roman"/>
+              </w:rPr>
+              <w:t>1</w:t>
+            </w:r>
+          </w:p>
+        </w:tc>
+        <w:tc>
+          <w:tcPr>
+            <w:tcW w:w="6210" w:type="dxa"/>
+          </w:tcPr>
+          <w:p>
+            <w:pPr>
+              <w:cnfStyle w:val="000000000000" w:firstRow="0" w:lastRow="0" w:firstColumn="0" w:lastColumn="0" w:oddVBand="0" w:evenVBand="0" w:oddHBand="0" w:evenHBand="0" w:firstRowFirstColumn="0" w:firstRowLastColumn="0" w:lastRowFirstColumn="0" w:lastRowLastColumn="0"/>
+              <w:rPr>
+                <w:rFonts w:ascii="Times New Roman" w:eastAsia="Times New Roman" w:hAnsi="Times New Roman" w:cs="Times New Roman"/>
+              </w:rPr>
+            </w:pPr>
+            <w:r>
+              <w:rPr>
+                <w:rFonts w:ascii="Times New Roman" w:eastAsia="Times New Roman" w:hAnsi="Times New Roman" w:cs="Times New Roman"/>
+              </w:rPr>
+              <w:t>Run on sentence rewritten; no content changed.</w:t>
+            </w:r>
+          </w:p>
+        </w:tc>
+      </w:tr>
+      <w:tr>
+        <w:trPr>
+          <w:cnfStyle w:val="000000100000" w:firstRow="0" w:lastRow="0" w:firstColumn="0" w:lastColumn="0" w:oddVBand="0" w:evenVBand="0" w:oddHBand="1" w:evenHBand="0" w:firstRowFirstColumn="0" w:firstRowLastColumn="0" w:lastRowFirstColumn="0" w:lastRowLastColumn="0"/>
+        </w:trPr>
+        <w:tc>
+          <w:tcPr>
+            <w:cnfStyle w:val="001000000000" w:firstRow="0" w:lastRow="0" w:firstColumn="1" w:lastColumn="0" w:oddVBand="0" w:evenVBand="0" w:oddHBand="0" w:evenHBand="0" w:firstRowFirstColumn="0" w:firstRowLastColumn="0" w:lastRowFirstColumn="0" w:lastRowLastColumn="0"/>
+            <w:tcW w:w="1260" w:type="dxa"/>
+            <w:tcBorders>
+              <w:right w:val="none" w:sz="0" w:space="0" w:color="auto"/>
+            </w:tcBorders>
+          </w:tcPr>
+          <w:p>
+            <w:pPr>
+              <w:rPr>
+                <w:rFonts w:ascii="Times New Roman" w:eastAsia="Times New Roman" w:hAnsi="Times New Roman" w:cs="Times New Roman"/>
+              </w:rPr>
+            </w:pPr>
+            <w:r>
+              <w:rPr>
+                <w:rFonts w:ascii="Times New Roman" w:eastAsia="Times New Roman" w:hAnsi="Times New Roman" w:cs="Times New Roman"/>
+              </w:rPr>
+              <w:t>87-95</w:t>
+            </w:r>
+          </w:p>
+        </w:tc>
+        <w:tc>
+          <w:tcPr>
+            <w:tcW w:w="1350" w:type="dxa"/>
+          </w:tcPr>
+          <w:p>
+            <w:pPr>
+              <w:cnfStyle w:val="000000100000" w:firstRow="0" w:lastRow="0" w:firstColumn="0" w:lastColumn="0" w:oddVBand="0" w:evenVBand="0" w:oddHBand="1" w:evenHBand="0" w:firstRowFirstColumn="0" w:firstRowLastColumn="0" w:lastRowFirstColumn="0" w:lastRowLastColumn="0"/>
+              <w:rPr>
+                <w:rFonts w:ascii="Times New Roman" w:eastAsia="Times New Roman" w:hAnsi="Times New Roman" w:cs="Times New Roman"/>
+              </w:rPr>
+            </w:pPr>
+            <w:r>
+              <w:rPr>
+                <w:rFonts w:ascii="Times New Roman" w:eastAsia="Times New Roman" w:hAnsi="Times New Roman" w:cs="Times New Roman"/>
+              </w:rPr>
+              <w:t>1</w:t>
+            </w:r>
+          </w:p>
+        </w:tc>
+        <w:tc>
+          <w:tcPr>
+            <w:tcW w:w="6210" w:type="dxa"/>
+          </w:tcPr>
+          <w:p>
+            <w:pPr>
+              <w:cnfStyle w:val="000000100000" w:firstRow="0" w:lastRow="0" w:firstColumn="0" w:lastColumn="0" w:oddVBand="0" w:evenVBand="0" w:oddHBand="1" w:evenHBand="0" w:firstRowFirstColumn="0" w:firstRowLastColumn="0" w:lastRowFirstColumn="0" w:lastRowLastColumn="0"/>
+              <w:rPr>
+                <w:rFonts w:ascii="Times New Roman" w:eastAsia="Times New Roman" w:hAnsi="Times New Roman" w:cs="Times New Roman"/>
+              </w:rPr>
+            </w:pPr>
+            <w:r>
+              <w:rPr>
+                <w:rFonts w:ascii="Times New Roman" w:eastAsia="Times New Roman" w:hAnsi="Times New Roman" w:cs="Times New Roman"/>
+              </w:rPr>
+              <w:t>Combined two paragraphs into one; the extra line splitting the paragraphs was a typo, as the two paragraphs were never meant to be separate.</w:t>
+            </w:r>
+          </w:p>
+        </w:tc>
+      </w:tr>
+      <w:tr>
+        <w:tc>
+          <w:tcPr>
+            <w:cnfStyle w:val="001000000000" w:firstRow="0" w:lastRow="0" w:firstColumn="1" w:lastColumn="0" w:oddVBand="0" w:evenVBand="0" w:oddHBand="0" w:evenHBand="0" w:firstRowFirstColumn="0" w:firstRowLastColumn="0" w:lastRowFirstColumn="0" w:lastRowLastColumn="0"/>
+            <w:tcW w:w="1260" w:type="dxa"/>
+            <w:tcBorders>
+              <w:right w:val="none" w:sz="0" w:space="0" w:color="auto"/>
+            </w:tcBorders>
+          </w:tcPr>
+          <w:p>
+            <w:pPr>
+              <w:rPr>
+                <w:rFonts w:ascii="Times New Roman" w:eastAsia="Times New Roman" w:hAnsi="Times New Roman" w:cs="Times New Roman"/>
+              </w:rPr>
+            </w:pPr>
+            <w:r>
+              <w:rPr>
+                <w:rFonts w:ascii="Times New Roman" w:eastAsia="Times New Roman" w:hAnsi="Times New Roman" w:cs="Times New Roman"/>
+              </w:rPr>
+              <w:t>115-120</w:t>
+            </w:r>
+          </w:p>
+        </w:tc>
+        <w:tc>
+          <w:tcPr>
+            <w:tcW w:w="1350" w:type="dxa"/>
+          </w:tcPr>
+          <w:p>
+            <w:pPr>
+              <w:cnfStyle w:val="000000000000" w:firstRow="0" w:lastRow="0" w:firstColumn="0" w:lastColumn="0" w:oddVBand="0" w:evenVBand="0" w:oddHBand="0" w:evenHBand="0" w:firstRowFirstColumn="0" w:firstRowLastColumn="0" w:lastRowFirstColumn="0" w:lastRowLastColumn="0"/>
+              <w:rPr>
+                <w:rFonts w:ascii="Times New Roman" w:eastAsia="Times New Roman" w:hAnsi="Times New Roman" w:cs="Times New Roman"/>
+              </w:rPr>
+            </w:pPr>
+            <w:r>
+              <w:rPr>
+                <w:rFonts w:ascii="Times New Roman" w:eastAsia="Times New Roman" w:hAnsi="Times New Roman" w:cs="Times New Roman"/>
+              </w:rPr>
+              <w:t>1</w:t>
+            </w:r>
+          </w:p>
+        </w:tc>
+        <w:tc>
+          <w:tcPr>
+            <w:tcW w:w="6210" w:type="dxa"/>
+          </w:tcPr>
+          <w:p>
+            <w:pPr>
+              <w:cnfStyle w:val="000000000000" w:firstRow="0" w:lastRow="0" w:firstColumn="0" w:lastColumn="0" w:oddVBand="0" w:evenVBand="0" w:oddHBand="0" w:evenHBand="0" w:firstRowFirstColumn="0" w:firstRowLastColumn="0" w:lastRowFirstColumn="0" w:lastRowLastColumn="0"/>
+              <w:rPr>
+                <w:rFonts w:ascii="Times New Roman" w:eastAsia="Times New Roman" w:hAnsi="Times New Roman" w:cs="Times New Roman"/>
+              </w:rPr>
+            </w:pPr>
+            <w:r>
+              <w:rPr>
+                <w:rFonts w:ascii="Times New Roman" w:eastAsia="Times New Roman" w:hAnsi="Times New Roman" w:cs="Times New Roman"/>
+              </w:rPr>
+              <w:t>Paragraph reorganized to sound less disjointed and provide a better transition between sections; content remains unchanged.</w:t>
+            </w:r>
+          </w:p>
+        </w:tc>
+      </w:tr>
+      <w:tr>
+        <w:trPr>
+          <w:cnfStyle w:val="000000100000" w:firstRow="0" w:lastRow="0" w:firstColumn="0" w:lastColumn="0" w:oddVBand="0" w:evenVBand="0" w:oddHBand="1" w:evenHBand="0" w:firstRowFirstColumn="0" w:firstRowLastColumn="0" w:lastRowFirstColumn="0" w:lastRowLastColumn="0"/>
+        </w:trPr>
+        <w:tc>
+          <w:tcPr>
+            <w:cnfStyle w:val="001000000000" w:firstRow="0" w:lastRow="0" w:firstColumn="1" w:lastColumn="0" w:oddVBand="0" w:evenVBand="0" w:oddHBand="0" w:evenHBand="0" w:firstRowFirstColumn="0" w:firstRowLastColumn="0" w:lastRowFirstColumn="0" w:lastRowLastColumn="0"/>
+            <w:tcW w:w="1260" w:type="dxa"/>
+            <w:tcBorders>
+              <w:right w:val="none" w:sz="0" w:space="0" w:color="auto"/>
+            </w:tcBorders>
+          </w:tcPr>
+          <w:p>
+            <w:pPr>
+              <w:rPr>
+                <w:rFonts w:ascii="Times New Roman" w:eastAsia="Times New Roman" w:hAnsi="Times New Roman" w:cs="Times New Roman"/>
+              </w:rPr>
+            </w:pPr>
+            <w:r>
+              <w:rPr>
+                <w:rFonts w:ascii="Times New Roman" w:eastAsia="Times New Roman" w:hAnsi="Times New Roman" w:cs="Times New Roman"/>
+              </w:rPr>
+              <w:t>375-426</w:t>
+            </w:r>
+          </w:p>
+        </w:tc>
+        <w:tc>
+          <w:tcPr>
+            <w:tcW w:w="1350" w:type="dxa"/>
+          </w:tcPr>
+          <w:p>
+            <w:pPr>
+              <w:cnfStyle w:val="000000100000" w:firstRow="0" w:lastRow="0" w:firstColumn="0" w:lastColumn="0" w:oddVBand="0" w:evenVBand="0" w:oddHBand="1" w:evenHBand="0" w:firstRowFirstColumn="0" w:firstRowLastColumn="0" w:lastRowFirstColumn="0" w:lastRowLastColumn="0"/>
+              <w:rPr>
+                <w:rFonts w:ascii="Times New Roman" w:eastAsia="Times New Roman" w:hAnsi="Times New Roman" w:cs="Times New Roman"/>
+              </w:rPr>
+            </w:pPr>
+            <w:r>
+              <w:rPr>
+                <w:rFonts w:ascii="Times New Roman" w:eastAsia="Times New Roman" w:hAnsi="Times New Roman" w:cs="Times New Roman"/>
+              </w:rPr>
+              <w:t>3</w:t>
+            </w:r>
+          </w:p>
+        </w:tc>
+        <w:tc>
+          <w:tcPr>
+            <w:tcW w:w="6210" w:type="dxa"/>
+          </w:tcPr>
+          <w:p>
+            <w:pPr>
+              <w:cnfStyle w:val="000000100000" w:firstRow="0" w:lastRow="0" w:firstColumn="0" w:lastColumn="0" w:oddVBand="0" w:evenVBand="0" w:oddHBand="1" w:evenHBand="0" w:firstRowFirstColumn="0" w:firstRowLastColumn="0" w:lastRowFirstColumn="0" w:lastRowLastColumn="0"/>
+              <w:rPr>
+                <w:rFonts w:ascii="Times New Roman" w:eastAsia="Times New Roman" w:hAnsi="Times New Roman" w:cs="Times New Roman"/>
+              </w:rPr>
+            </w:pPr>
+            <w:r>
+              <w:rPr>
+                <w:rFonts w:ascii="Times New Roman" w:eastAsia="Times New Roman" w:hAnsi="Times New Roman" w:cs="Times New Roman"/>
+              </w:rPr>
+              <w:t>Installation instructions and description of installation directory contents heavily revised for clarity of communication; software itself has not changed.</w:t>
+            </w:r>
+          </w:p>
+        </w:tc>
+        <w:bookmarkStart w:id="0" w:name="_GoBack"/>
+        <w:bookmarkEnd w:id="0"/>
+      </w:tr>
+      <w:tr>
+        <w:tc>
+          <w:tcPr>
+            <w:cnfStyle w:val="001000000000" w:firstRow="0" w:lastRow="0" w:firstColumn="1" w:lastColumn="0" w:oddVBand="0" w:evenVBand="0" w:oddHBand="0" w:evenHBand="0" w:firstRowFirstColumn="0" w:firstRowLastColumn="0" w:lastRowFirstColumn="0" w:lastRowLastColumn="0"/>
+            <w:tcW w:w="1260" w:type="dxa"/>
+            <w:tcBorders>
+              <w:right w:val="none" w:sz="0" w:space="0" w:color="auto"/>
+            </w:tcBorders>
+          </w:tcPr>
+          <w:p>
+            <w:pPr>
+              <w:rPr>
+                <w:rFonts w:ascii="Times New Roman" w:eastAsia="Times New Roman" w:hAnsi="Times New Roman" w:cs="Times New Roman"/>
+              </w:rPr>
+            </w:pPr>
+            <w:r>
+              <w:rPr>
+                <w:rFonts w:ascii="Times New Roman" w:eastAsia="Times New Roman" w:hAnsi="Times New Roman" w:cs="Times New Roman"/>
+              </w:rPr>
+              <w:t>433-442</w:t>
+            </w:r>
+          </w:p>
+        </w:tc>
+        <w:tc>
+          <w:tcPr>
+            <w:tcW w:w="1350" w:type="dxa"/>
+          </w:tcPr>
+          <w:p>
+            <w:pPr>
+              <w:cnfStyle w:val="000000000000" w:firstRow="0" w:lastRow="0" w:firstColumn="0" w:lastColumn="0" w:oddVBand="0" w:evenVBand="0" w:oddHBand="0" w:evenHBand="0" w:firstRowFirstColumn="0" w:firstRowLastColumn="0" w:lastRowFirstColumn="0" w:lastRowLastColumn="0"/>
+              <w:rPr>
+                <w:rFonts w:ascii="Times New Roman" w:eastAsia="Times New Roman" w:hAnsi="Times New Roman" w:cs="Times New Roman"/>
+              </w:rPr>
+            </w:pPr>
+            <w:r>
+              <w:rPr>
+                <w:rFonts w:ascii="Times New Roman" w:eastAsia="Times New Roman" w:hAnsi="Times New Roman" w:cs="Times New Roman"/>
+              </w:rPr>
+              <w:t>3</w:t>
+            </w:r>
+          </w:p>
+        </w:tc>
+        <w:tc>
+          <w:tcPr>
+            <w:tcW w:w="6210" w:type="dxa"/>
+          </w:tcPr>
+          <w:p>
+            <w:pPr>
+              <w:cnfStyle w:val="000000000000" w:firstRow="0" w:lastRow="0" w:firstColumn="0" w:lastColumn="0" w:oddVBand="0" w:evenVBand="0" w:oddHBand="0" w:evenHBand="0" w:firstRowFirstColumn="0" w:firstRowLastColumn="0" w:lastRowFirstColumn="0" w:lastRowLastColumn="0"/>
+              <w:rPr>
+                <w:rFonts w:ascii="Times New Roman" w:eastAsia="Times New Roman" w:hAnsi="Times New Roman" w:cs="Times New Roman"/>
+              </w:rPr>
+            </w:pPr>
+            <w:r>
+              <w:rPr>
+                <w:rFonts w:ascii="Times New Roman" w:eastAsia="Times New Roman" w:hAnsi="Times New Roman" w:cs="Times New Roman"/>
+              </w:rPr>
+              <w:t>Revised to clarify optional function parameters and return values; prompted addition of gas species lists to Table 1, which was requested by Reviewer 3.</w:t>
+            </w:r>
+          </w:p>
+        </w:tc>
+      </w:tr>
+      <w:tr>
+        <w:trPr>
+          <w:cnfStyle w:val="000000100000" w:firstRow="0" w:lastRow="0" w:firstColumn="0" w:lastColumn="0" w:oddVBand="0" w:evenVBand="0" w:oddHBand="1" w:evenHBand="0" w:firstRowFirstColumn="0" w:firstRowLastColumn="0" w:lastRowFirstColumn="0" w:lastRowLastColumn="0"/>
+        </w:trPr>
+        <w:tc>
+          <w:tcPr>
+            <w:cnfStyle w:val="001000000000" w:firstRow="0" w:lastRow="0" w:firstColumn="1" w:lastColumn="0" w:oddVBand="0" w:evenVBand="0" w:oddHBand="0" w:evenHBand="0" w:firstRowFirstColumn="0" w:firstRowLastColumn="0" w:lastRowFirstColumn="0" w:lastRowLastColumn="0"/>
+            <w:tcW w:w="1260" w:type="dxa"/>
+            <w:tcBorders>
+              <w:right w:val="none" w:sz="0" w:space="0" w:color="auto"/>
+            </w:tcBorders>
+          </w:tcPr>
+          <w:p>
+            <w:pPr>
+              <w:rPr>
+                <w:rFonts w:ascii="Times New Roman" w:eastAsia="Times New Roman" w:hAnsi="Times New Roman" w:cs="Times New Roman"/>
+              </w:rPr>
+            </w:pPr>
+            <w:r>
+              <w:rPr>
+                <w:rFonts w:ascii="Times New Roman" w:eastAsia="Times New Roman" w:hAnsi="Times New Roman" w:cs="Times New Roman"/>
+              </w:rPr>
+              <w:t>555-557</w:t>
+            </w:r>
+          </w:p>
+        </w:tc>
+        <w:tc>
+          <w:tcPr>
+            <w:tcW w:w="1350" w:type="dxa"/>
+          </w:tcPr>
+          <w:p>
+            <w:pPr>
+              <w:cnfStyle w:val="000000100000" w:firstRow="0" w:lastRow="0" w:firstColumn="0" w:lastColumn="0" w:oddVBand="0" w:evenVBand="0" w:oddHBand="1" w:evenHBand="0" w:firstRowFirstColumn="0" w:firstRowLastColumn="0" w:lastRowFirstColumn="0" w:lastRowLastColumn="0"/>
+              <w:rPr>
+                <w:rFonts w:ascii="Times New Roman" w:eastAsia="Times New Roman" w:hAnsi="Times New Roman" w:cs="Times New Roman"/>
+              </w:rPr>
+            </w:pPr>
+            <w:r>
+              <w:rPr>
+                <w:rFonts w:ascii="Times New Roman" w:eastAsia="Times New Roman" w:hAnsi="Times New Roman" w:cs="Times New Roman"/>
+              </w:rPr>
+              <w:t>5</w:t>
+            </w:r>
+          </w:p>
+        </w:tc>
+        <w:tc>
+          <w:tcPr>
+            <w:tcW w:w="6210" w:type="dxa"/>
+          </w:tcPr>
+          <w:p>
+            <w:pPr>
+              <w:cnfStyle w:val="000000100000" w:firstRow="0" w:lastRow="0" w:firstColumn="0" w:lastColumn="0" w:oddVBand="0" w:evenVBand="0" w:oddHBand="1" w:evenHBand="0" w:firstRowFirstColumn="0" w:firstRowLastColumn="0" w:lastRowFirstColumn="0" w:lastRowLastColumn="0"/>
+              <w:rPr>
+                <w:rFonts w:ascii="Times New Roman" w:eastAsia="Times New Roman" w:hAnsi="Times New Roman" w:cs="Times New Roman"/>
+              </w:rPr>
+            </w:pPr>
+            <w:r>
+              <w:rPr>
+                <w:rFonts w:ascii="Times New Roman" w:eastAsia="Times New Roman" w:hAnsi="Times New Roman" w:cs="Times New Roman"/>
+              </w:rPr>
+              <w:t xml:space="preserve">Added concluding sentence to paragraph that summarizes conclusions regarding model choice for </w:t>
+            </w:r>
+            <w:proofErr w:type="spellStart"/>
+            <w:r>
+              <w:rPr>
+                <w:rFonts w:ascii="Times New Roman" w:eastAsia="Times New Roman" w:hAnsi="Times New Roman" w:cs="Times New Roman"/>
+              </w:rPr>
+              <w:t>sooting</w:t>
+            </w:r>
+            <w:proofErr w:type="spellEnd"/>
+            <w:r>
+              <w:rPr>
+                <w:rFonts w:ascii="Times New Roman" w:eastAsia="Times New Roman" w:hAnsi="Times New Roman" w:cs="Times New Roman"/>
+              </w:rPr>
+              <w:t xml:space="preserve"> flames.</w:t>
+            </w:r>
+          </w:p>
+        </w:tc>
+      </w:tr>
+    </w:tbl>
+    <w:p>
+      <w:pPr>
+        <w:spacing w:after="240"/>
+        <w:rPr>
+          <w:rFonts w:ascii="Times New Roman" w:eastAsia="Times New Roman" w:hAnsi="Times New Roman" w:cs="Times New Roman"/>
+        </w:rPr>
+      </w:pPr>
     </w:p>
     <w:p>
       <w:pPr>
@@ -893,7 +1429,7 @@
 </file>
 
 <file path=word/numbering.xml><?xml version="1.0" encoding="utf-8"?>
-<w:numbering xmlns:wpc="http://schemas.microsoft.com/office/word/2010/wordprocessingCanvas" xmlns:cx="http://schemas.microsoft.com/office/drawing/2014/chartex" xmlns:cx1="http://schemas.microsoft.com/office/drawing/2015/9/8/chartex" xmlns:cx2="http://schemas.microsoft.com/office/drawing/2015/10/21/chartex" xmlns:cx3="http://schemas.microsoft.com/office/drawing/2016/5/9/chartex" xmlns:cx4="http://schemas.microsoft.com/office/drawing/2016/5/10/chartex" xmlns:cx5="http://schemas.microsoft.com/office/drawing/2016/5/11/chartex" xmlns:cx6="http://schemas.microsoft.com/office/drawing/2016/5/12/chartex" xmlns:cx7="http://schemas.microsoft.com/office/drawing/2016/5/13/chartex" xmlns:cx8="http://schemas.microsoft.com/office/drawing/2016/5/14/chartex" xmlns:mc="http://schemas.openxmlformats.org/markup-compatibility/2006" xmlns:aink="http://schemas.microsoft.com/office/drawing/2016/ink" xmlns:am3d="http://schemas.microsoft.com/office/drawing/2017/model3d" xmlns:o="urn:schemas-microsoft-com:office:office" xmlns:r="http://schemas.openxmlformats.org/officeDocument/2006/relationships" xmlns:m="http://schemas.openxmlformats.org/officeDocument/2006/math" xmlns:v="urn:schemas-microsoft-com:vml" xmlns:wp14="http://schemas.microsoft.com/office/word/2010/wordprocessingDrawing" xmlns:wp="http://schemas.openxmlformats.org/drawingml/2006/wordprocessingDrawing" xmlns:w10="urn:schemas-microsoft-com:office:word" xmlns:w="http://schemas.openxmlformats.org/wordprocessingml/2006/main" xmlns:w14="http://schemas.microsoft.com/office/word/2010/wordml" xmlns:w15="http://schemas.microsoft.com/office/word/2012/wordml" xmlns:w16cex="http://schemas.microsoft.com/office/word/2018/wordml/cex" xmlns:w16cid="http://schemas.microsoft.com/office/word/2016/wordml/cid" xmlns:w16="http://schemas.microsoft.com/office/word/2018/wordml" xmlns:w16sdtdh="http://schemas.microsoft.com/office/word/2020/wordml/sdtdatahash" xmlns:w16se="http://schemas.microsoft.com/office/word/2015/wordml/symex" xmlns:wpg="http://schemas.microsoft.com/office/word/2010/wordprocessingGroup" xmlns:wpi="http://schemas.microsoft.com/office/word/2010/wordprocessingInk" xmlns:wne="http://schemas.microsoft.com/office/word/2006/wordml" xmlns:wps="http://schemas.microsoft.com/office/word/2010/wordprocessingShape" mc:Ignorable="w14 w15 w16se w16cid w16 w16cex w16sdtdh wp14">
+<w:numbering xmlns:wpc="http://schemas.microsoft.com/office/word/2010/wordprocessingCanvas" xmlns:mc="http://schemas.openxmlformats.org/markup-compatibility/2006" xmlns:o="urn:schemas-microsoft-com:office:office" xmlns:r="http://schemas.openxmlformats.org/officeDocument/2006/relationships" xmlns:m="http://schemas.openxmlformats.org/officeDocument/2006/math" xmlns:v="urn:schemas-microsoft-com:vml" xmlns:wp14="http://schemas.microsoft.com/office/word/2010/wordprocessingDrawing" xmlns:wp="http://schemas.openxmlformats.org/drawingml/2006/wordprocessingDrawing" xmlns:w10="urn:schemas-microsoft-com:office:word" xmlns:w="http://schemas.openxmlformats.org/wordprocessingml/2006/main" xmlns:w14="http://schemas.microsoft.com/office/word/2010/wordml" xmlns:w15="http://schemas.microsoft.com/office/word/2012/wordml" xmlns:wpg="http://schemas.microsoft.com/office/word/2010/wordprocessingGroup" xmlns:wpi="http://schemas.microsoft.com/office/word/2010/wordprocessingInk" xmlns:wne="http://schemas.microsoft.com/office/word/2006/wordml" xmlns:wps="http://schemas.microsoft.com/office/word/2010/wordprocessingShape" mc:Ignorable="w14 w15 wp14">
   <w:abstractNum w:abstractNumId="0" w15:restartNumberingAfterBreak="0">
     <w:nsid w:val="09CB53D3"/>
     <w:multiLevelType w:val="multilevel"/>
@@ -1585,7 +2121,6 @@
   </w:num>
   <w:num w:numId="2">
     <w:abstractNumId w:val="2"/>
-    <w:lvlOverride w:ilvl="0"/>
   </w:num>
   <w:num w:numId="3">
     <w:abstractNumId w:val="0"/>
@@ -1606,7 +2141,7 @@
 </file>
 
 <file path=word/styles.xml><?xml version="1.0" encoding="utf-8"?>
-<w:styles xmlns:mc="http://schemas.openxmlformats.org/markup-compatibility/2006" xmlns:r="http://schemas.openxmlformats.org/officeDocument/2006/relationships" xmlns:w="http://schemas.openxmlformats.org/wordprocessingml/2006/main" xmlns:w14="http://schemas.microsoft.com/office/word/2010/wordml" xmlns:w15="http://schemas.microsoft.com/office/word/2012/wordml" xmlns:w16cex="http://schemas.microsoft.com/office/word/2018/wordml/cex" xmlns:w16cid="http://schemas.microsoft.com/office/word/2016/wordml/cid" xmlns:w16="http://schemas.microsoft.com/office/word/2018/wordml" xmlns:w16sdtdh="http://schemas.microsoft.com/office/word/2020/wordml/sdtdatahash" xmlns:w16se="http://schemas.microsoft.com/office/word/2015/wordml/symex" mc:Ignorable="w14 w15 w16se w16cid w16 w16cex w16sdtdh">
+<w:styles xmlns:mc="http://schemas.openxmlformats.org/markup-compatibility/2006" xmlns:r="http://schemas.openxmlformats.org/officeDocument/2006/relationships" xmlns:w="http://schemas.openxmlformats.org/wordprocessingml/2006/main" xmlns:w14="http://schemas.microsoft.com/office/word/2010/wordml" xmlns:w15="http://schemas.microsoft.com/office/word/2012/wordml" mc:Ignorable="w14 w15">
   <w:docDefaults>
     <w:rPrDefault>
       <w:rPr>
@@ -1618,7 +2153,7 @@
     </w:rPrDefault>
     <w:pPrDefault/>
   </w:docDefaults>
-  <w:latentStyles w:defLockedState="0" w:defUIPriority="99" w:defSemiHidden="0" w:defUnhideWhenUsed="0" w:defQFormat="0" w:count="376">
+  <w:latentStyles w:defLockedState="0" w:defUIPriority="99" w:defSemiHidden="0" w:defUnhideWhenUsed="0" w:defQFormat="0" w:count="371">
     <w:lsdException w:name="Normal" w:uiPriority="0" w:qFormat="1"/>
     <w:lsdException w:name="heading 1" w:uiPriority="9" w:qFormat="1"/>
     <w:lsdException w:name="heading 2" w:semiHidden="1" w:uiPriority="9" w:unhideWhenUsed="1" w:qFormat="1"/>
@@ -1990,11 +2525,6 @@
     <w:lsdException w:name="List Table 5 Dark Accent 6" w:uiPriority="50"/>
     <w:lsdException w:name="List Table 6 Colorful Accent 6" w:uiPriority="51"/>
     <w:lsdException w:name="List Table 7 Colorful Accent 6" w:uiPriority="52"/>
-    <w:lsdException w:name="Mention" w:semiHidden="1" w:unhideWhenUsed="1"/>
-    <w:lsdException w:name="Smart Hyperlink" w:semiHidden="1" w:unhideWhenUsed="1"/>
-    <w:lsdException w:name="Hashtag" w:semiHidden="1" w:unhideWhenUsed="1"/>
-    <w:lsdException w:name="Unresolved Mention" w:semiHidden="1" w:unhideWhenUsed="1"/>
-    <w:lsdException w:name="Smart Link" w:semiHidden="1" w:unhideWhenUsed="1"/>
   </w:latentStyles>
   <w:style w:type="paragraph" w:default="1" w:styleId="Normal">
     <w:name w:val="Normal"/>
@@ -2179,6 +2709,100 @@
     <w:name w:val="apple-converted-space"/>
     <w:basedOn w:val="DefaultParagraphFont"/>
     <w:rsid w:val="009578B8"/>
+  </w:style>
+  <w:style w:type="table" w:styleId="PlainTable3">
+    <w:name w:val="Plain Table 3"/>
+    <w:basedOn w:val="TableNormal"/>
+    <w:uiPriority w:val="43"/>
+    <w:rsid w:val="00631DC1"/>
+    <w:rPr>
+      <w:sz w:val="22"/>
+      <w:szCs w:val="22"/>
+    </w:rPr>
+    <w:tblPr>
+      <w:tblStyleRowBandSize w:val="1"/>
+      <w:tblStyleColBandSize w:val="1"/>
+    </w:tblPr>
+    <w:tblStylePr w:type="firstRow">
+      <w:rPr>
+        <w:b/>
+        <w:bCs/>
+        <w:caps/>
+      </w:rPr>
+      <w:tblPr/>
+      <w:tcPr>
+        <w:tcBorders>
+          <w:bottom w:val="single" w:sz="4" w:space="0" w:color="7F7F7F" w:themeColor="text1" w:themeTint="80"/>
+        </w:tcBorders>
+      </w:tcPr>
+    </w:tblStylePr>
+    <w:tblStylePr w:type="lastRow">
+      <w:rPr>
+        <w:b/>
+        <w:bCs/>
+        <w:caps/>
+      </w:rPr>
+      <w:tblPr/>
+      <w:tcPr>
+        <w:tcBorders>
+          <w:top w:val="nil"/>
+        </w:tcBorders>
+      </w:tcPr>
+    </w:tblStylePr>
+    <w:tblStylePr w:type="firstCol">
+      <w:rPr>
+        <w:b/>
+        <w:bCs/>
+        <w:caps/>
+      </w:rPr>
+      <w:tblPr/>
+      <w:tcPr>
+        <w:tcBorders>
+          <w:right w:val="single" w:sz="4" w:space="0" w:color="7F7F7F" w:themeColor="text1" w:themeTint="80"/>
+        </w:tcBorders>
+      </w:tcPr>
+    </w:tblStylePr>
+    <w:tblStylePr w:type="lastCol">
+      <w:rPr>
+        <w:b/>
+        <w:bCs/>
+        <w:caps/>
+      </w:rPr>
+      <w:tblPr/>
+      <w:tcPr>
+        <w:tcBorders>
+          <w:left w:val="nil"/>
+        </w:tcBorders>
+      </w:tcPr>
+    </w:tblStylePr>
+    <w:tblStylePr w:type="band1Vert">
+      <w:tblPr/>
+      <w:tcPr>
+        <w:shd w:val="clear" w:color="auto" w:fill="F2F2F2" w:themeFill="background1" w:themeFillShade="F2"/>
+      </w:tcPr>
+    </w:tblStylePr>
+    <w:tblStylePr w:type="band1Horz">
+      <w:tblPr/>
+      <w:tcPr>
+        <w:shd w:val="clear" w:color="auto" w:fill="F2F2F2" w:themeFill="background1" w:themeFillShade="F2"/>
+      </w:tcPr>
+    </w:tblStylePr>
+    <w:tblStylePr w:type="neCell">
+      <w:tblPr/>
+      <w:tcPr>
+        <w:tcBorders>
+          <w:left w:val="nil"/>
+        </w:tcBorders>
+      </w:tcPr>
+    </w:tblStylePr>
+    <w:tblStylePr w:type="nwCell">
+      <w:tblPr/>
+      <w:tcPr>
+        <w:tcBorders>
+          <w:right w:val="nil"/>
+        </w:tcBorders>
+      </w:tcPr>
+    </w:tblStylePr>
   </w:style>
 </w:styles>
 </file>

</xml_diff>